<commit_message>
rapport ajouté sur le google drive à rendre avant 00h
</commit_message>
<xml_diff>
--- a/rapport-groupe-09-sc.docx
+++ b/rapport-groupe-09-sc.docx
@@ -764,7 +764,139 @@
       </w:r>
       <w:bookmarkEnd w:id="1"/>
     </w:p>
-    <w:p/>
+    <w:p>
+      <w:r>
+        <w:tab/>
+        <w:t>Dans le cadre du cours de programmation web</w:t>
+      </w:r>
+      <w:r>
+        <w:t>, de la licence Mathématiques et Informatiques appliquées en Sciences Humaines et Sociales,</w:t>
+      </w:r>
+      <w:r>
+        <w:t xml:space="preserve"> nous avons été amenés à réaliser un site de recherche et de recommandation de séries télévisées, pour lequel nous avons été dispersés en groupe</w:t>
+      </w:r>
+      <w:r>
+        <w:t xml:space="preserve"> de quatre personnes</w:t>
+      </w:r>
+      <w:r>
+        <w:t> :</w:t>
+      </w:r>
+      <w:r>
+        <w:t> Maud Cholez,</w:t>
+      </w:r>
+      <w:r>
+        <w:t xml:space="preserve"> Mathieu</w:t>
+      </w:r>
+      <w:r>
+        <w:t xml:space="preserve"> Culard, Maxime Nucera et Valère Richier</w:t>
+      </w:r>
+      <w:r>
+        <w:t>.</w:t>
+      </w:r>
+    </w:p>
+    <w:p>
+      <w:r>
+        <w:tab/>
+        <w:t xml:space="preserve">Le projet était divisé en trois niveaux : </w:t>
+      </w:r>
+    </w:p>
+    <w:p>
+      <w:pPr>
+        <w:pStyle w:val="Paragraphedeliste"/>
+        <w:numPr>
+          <w:ilvl w:val="0"/>
+          <w:numId w:val="1"/>
+        </w:numPr>
+      </w:pPr>
+      <w:r>
+        <w:t>1</w:t>
+      </w:r>
+      <w:r>
+        <w:rPr>
+          <w:vertAlign w:val="superscript"/>
+        </w:rPr>
+        <w:t>er</w:t>
+      </w:r>
+      <w:r>
+        <w:t xml:space="preserve"> niveau : </w:t>
+      </w:r>
+      <w:r>
+        <w:t>Le site permet de rechercher des séries et de consulter leurs informations.</w:t>
+      </w:r>
+    </w:p>
+    <w:p>
+      <w:pPr>
+        <w:pStyle w:val="Paragraphedeliste"/>
+        <w:numPr>
+          <w:ilvl w:val="0"/>
+          <w:numId w:val="1"/>
+        </w:numPr>
+      </w:pPr>
+      <w:r>
+        <w:t>2</w:t>
+      </w:r>
+      <w:r>
+        <w:rPr>
+          <w:vertAlign w:val="superscript"/>
+        </w:rPr>
+        <w:t>ème</w:t>
+      </w:r>
+      <w:r>
+        <w:t xml:space="preserve"> niveau :</w:t>
+      </w:r>
+      <w:r>
+        <w:t xml:space="preserve"> Le site permet de se connecter et d’indiquer les épisodes des séries que l’on a visionnés.</w:t>
+      </w:r>
+      <w:r>
+        <w:t xml:space="preserve"> </w:t>
+      </w:r>
+    </w:p>
+    <w:p>
+      <w:pPr>
+        <w:pStyle w:val="Paragraphedeliste"/>
+        <w:numPr>
+          <w:ilvl w:val="0"/>
+          <w:numId w:val="1"/>
+        </w:numPr>
+      </w:pPr>
+      <w:r>
+        <w:t>3</w:t>
+      </w:r>
+      <w:r>
+        <w:rPr>
+          <w:vertAlign w:val="superscript"/>
+        </w:rPr>
+        <w:t>ème</w:t>
+      </w:r>
+      <w:r>
+        <w:t xml:space="preserve"> niveau : </w:t>
+      </w:r>
+      <w:r>
+        <w:t xml:space="preserve">Le site permet </w:t>
+      </w:r>
+      <w:r>
+        <w:t>de recevoir des recommandations, avec deux types de recommandations différentes.</w:t>
+      </w:r>
+    </w:p>
+    <w:p>
+      <w:r>
+        <w:t xml:space="preserve">Le niveau 2 ne pouvait être pris en compte que si le niveau 1 était fonctionnel et pareillement pour le niveau 3 qui devait être réalisé uniquement si le niveau 2 était terminé. </w:t>
+      </w:r>
+    </w:p>
+    <w:p>
+      <w:r>
+        <w:t xml:space="preserve">Les niveaux 1 et 2 sont fonctionnels, cependant le niveau 3, comprenant les recommandations, n’est que partiellement </w:t>
+      </w:r>
+      <w:r>
+        <w:t>avancé</w:t>
+      </w:r>
+      <w:r>
+        <w:t xml:space="preserve">.  En effet, les recommandations ne sont présentes sur notre site uniquement grâce à la présence du carrousel sur la page d’accueil (index.php). Lorsqu’un utilisateur est connecté, le carrousel est programmé pour faire défiler les affiches de séries ayant un lien avec les genres sélectionnés par l’utilisateur lors de sa connexion. </w:t>
+      </w:r>
+      <w:r>
+        <w:t>Quand l’utilisateur n’est pas connecté, les affiches présentées sont choisies aléatoirement.</w:t>
+      </w:r>
+    </w:p>
     <w:p>
       <w:pPr>
         <w:pStyle w:val="Titre2"/>
@@ -953,6 +1085,127 @@
     </w:p>
   </w:footnote>
 </w:footnotes>
+</file>
+
+<file path=word/numbering.xml><?xml version="1.0" encoding="utf-8"?>
+<w:numbering xmlns:ve="http://schemas.openxmlformats.org/markup-compatibility/2006" xmlns:o="urn:schemas-microsoft-com:office:office" xmlns:r="http://schemas.openxmlformats.org/officeDocument/2006/relationships" xmlns:m="http://schemas.openxmlformats.org/officeDocument/2006/math" xmlns:v="urn:schemas-microsoft-com:vml" xmlns:wp="http://schemas.openxmlformats.org/drawingml/2006/wordprocessingDrawing" xmlns:w10="urn:schemas-microsoft-com:office:word" xmlns:w="http://schemas.openxmlformats.org/wordprocessingml/2006/main" xmlns:wne="http://schemas.microsoft.com/office/word/2006/wordml">
+  <w:abstractNum w:abstractNumId="0">
+    <w:nsid w:val="213C3878"/>
+    <w:multiLevelType w:val="hybridMultilevel"/>
+    <w:tmpl w:val="2B62C6A4"/>
+    <w:lvl w:ilvl="0" w:tplc="040C0001">
+      <w:start w:val="1"/>
+      <w:numFmt w:val="bullet"/>
+      <w:lvlText w:val=""/>
+      <w:lvlJc w:val="left"/>
+      <w:pPr>
+        <w:ind w:left="720" w:hanging="360"/>
+      </w:pPr>
+      <w:rPr>
+        <w:rFonts w:ascii="Symbol" w:hAnsi="Symbol" w:hint="default"/>
+      </w:rPr>
+    </w:lvl>
+    <w:lvl w:ilvl="1" w:tplc="040C0003" w:tentative="1">
+      <w:start w:val="1"/>
+      <w:numFmt w:val="bullet"/>
+      <w:lvlText w:val="o"/>
+      <w:lvlJc w:val="left"/>
+      <w:pPr>
+        <w:ind w:left="1440" w:hanging="360"/>
+      </w:pPr>
+      <w:rPr>
+        <w:rFonts w:ascii="Courier New" w:hAnsi="Courier New" w:cs="Courier New" w:hint="default"/>
+      </w:rPr>
+    </w:lvl>
+    <w:lvl w:ilvl="2" w:tplc="040C0005" w:tentative="1">
+      <w:start w:val="1"/>
+      <w:numFmt w:val="bullet"/>
+      <w:lvlText w:val=""/>
+      <w:lvlJc w:val="left"/>
+      <w:pPr>
+        <w:ind w:left="2160" w:hanging="360"/>
+      </w:pPr>
+      <w:rPr>
+        <w:rFonts w:ascii="Wingdings" w:hAnsi="Wingdings" w:hint="default"/>
+      </w:rPr>
+    </w:lvl>
+    <w:lvl w:ilvl="3" w:tplc="040C0001" w:tentative="1">
+      <w:start w:val="1"/>
+      <w:numFmt w:val="bullet"/>
+      <w:lvlText w:val=""/>
+      <w:lvlJc w:val="left"/>
+      <w:pPr>
+        <w:ind w:left="2880" w:hanging="360"/>
+      </w:pPr>
+      <w:rPr>
+        <w:rFonts w:ascii="Symbol" w:hAnsi="Symbol" w:hint="default"/>
+      </w:rPr>
+    </w:lvl>
+    <w:lvl w:ilvl="4" w:tplc="040C0003" w:tentative="1">
+      <w:start w:val="1"/>
+      <w:numFmt w:val="bullet"/>
+      <w:lvlText w:val="o"/>
+      <w:lvlJc w:val="left"/>
+      <w:pPr>
+        <w:ind w:left="3600" w:hanging="360"/>
+      </w:pPr>
+      <w:rPr>
+        <w:rFonts w:ascii="Courier New" w:hAnsi="Courier New" w:cs="Courier New" w:hint="default"/>
+      </w:rPr>
+    </w:lvl>
+    <w:lvl w:ilvl="5" w:tplc="040C0005" w:tentative="1">
+      <w:start w:val="1"/>
+      <w:numFmt w:val="bullet"/>
+      <w:lvlText w:val=""/>
+      <w:lvlJc w:val="left"/>
+      <w:pPr>
+        <w:ind w:left="4320" w:hanging="360"/>
+      </w:pPr>
+      <w:rPr>
+        <w:rFonts w:ascii="Wingdings" w:hAnsi="Wingdings" w:hint="default"/>
+      </w:rPr>
+    </w:lvl>
+    <w:lvl w:ilvl="6" w:tplc="040C0001" w:tentative="1">
+      <w:start w:val="1"/>
+      <w:numFmt w:val="bullet"/>
+      <w:lvlText w:val=""/>
+      <w:lvlJc w:val="left"/>
+      <w:pPr>
+        <w:ind w:left="5040" w:hanging="360"/>
+      </w:pPr>
+      <w:rPr>
+        <w:rFonts w:ascii="Symbol" w:hAnsi="Symbol" w:hint="default"/>
+      </w:rPr>
+    </w:lvl>
+    <w:lvl w:ilvl="7" w:tplc="040C0003" w:tentative="1">
+      <w:start w:val="1"/>
+      <w:numFmt w:val="bullet"/>
+      <w:lvlText w:val="o"/>
+      <w:lvlJc w:val="left"/>
+      <w:pPr>
+        <w:ind w:left="5760" w:hanging="360"/>
+      </w:pPr>
+      <w:rPr>
+        <w:rFonts w:ascii="Courier New" w:hAnsi="Courier New" w:cs="Courier New" w:hint="default"/>
+      </w:rPr>
+    </w:lvl>
+    <w:lvl w:ilvl="8" w:tplc="040C0005" w:tentative="1">
+      <w:start w:val="1"/>
+      <w:numFmt w:val="bullet"/>
+      <w:lvlText w:val=""/>
+      <w:lvlJc w:val="left"/>
+      <w:pPr>
+        <w:ind w:left="6480" w:hanging="360"/>
+      </w:pPr>
+      <w:rPr>
+        <w:rFonts w:ascii="Wingdings" w:hAnsi="Wingdings" w:hint="default"/>
+      </w:rPr>
+    </w:lvl>
+  </w:abstractNum>
+  <w:num w:numId="1">
+    <w:abstractNumId w:val="0"/>
+  </w:num>
+</w:numbering>
 </file>
 
 <file path=word/styles.xml><?xml version="1.0" encoding="utf-8"?>
@@ -1331,6 +1584,7 @@
   <w:style w:type="character" w:default="1" w:styleId="Policepardfaut">
     <w:name w:val="Default Paragraph Font"/>
     <w:uiPriority w:val="1"/>
+    <w:semiHidden/>
     <w:unhideWhenUsed/>
   </w:style>
   <w:style w:type="table" w:default="1" w:styleId="TableauNormal">

</xml_diff>